<commit_message>
Kmeas for BreastCancer Dataset
</commit_message>
<xml_diff>
--- a/Q3_assignment4.docx
+++ b/Q3_assignment4.docx
@@ -290,6 +290,14 @@
     </w:tbl>
     <w:p/>
     <w:p>
+      <w:pPr>
+        <w:rPr>
+          <w:rFonts w:ascii="-webkit-standard" w:hAnsi="-webkit-standard"/>
+          <w:color w:val="000000"/>
+          <w:sz w:val="27"/>
+          <w:szCs w:val="27"/>
+        </w:rPr>
+      </w:pPr>
       <w:r>
         <w:rPr>
           <w:rFonts w:ascii="-webkit-standard" w:hAnsi="-webkit-standard"/>
@@ -523,6 +531,470 @@
         <w:t>is the best model for this dataset, offering the most reliable performance in classifying breast cancer cases.</w:t>
       </w:r>
     </w:p>
+    <w:p>
+      <w:pPr>
+        <w:rPr>
+          <w:rFonts w:ascii="-webkit-standard" w:hAnsi="-webkit-standard"/>
+          <w:color w:val="000000"/>
+          <w:sz w:val="27"/>
+          <w:szCs w:val="27"/>
+        </w:rPr>
+      </w:pPr>
+    </w:p>
+    <w:p>
+      <w:pPr>
+        <w:rPr>
+          <w:rFonts w:ascii="-webkit-standard" w:hAnsi="-webkit-standard"/>
+          <w:color w:val="000000"/>
+          <w:sz w:val="27"/>
+          <w:szCs w:val="27"/>
+        </w:rPr>
+      </w:pPr>
+      <w:r>
+        <w:rPr>
+          <w:rFonts w:ascii="-webkit-standard" w:hAnsi="-webkit-standard"/>
+          <w:color w:val="000000"/>
+          <w:sz w:val="27"/>
+          <w:szCs w:val="27"/>
+        </w:rPr>
+        <w:t>Q4.</w:t>
+      </w:r>
+    </w:p>
+    <w:p>
+      <w:pPr>
+        <w:pStyle w:val="NormalWeb"/>
+        <w:rPr>
+          <w:color w:val="000000"/>
+        </w:rPr>
+      </w:pPr>
+      <w:r>
+        <w:rPr>
+          <w:color w:val="000000"/>
+        </w:rPr>
+        <w:t>The</w:t>
+      </w:r>
+      <w:r>
+        <w:rPr>
+          <w:rStyle w:val="apple-converted-space"/>
+          <w:color w:val="000000"/>
+        </w:rPr>
+        <w:t> </w:t>
+      </w:r>
+      <w:r>
+        <w:rPr>
+          <w:rStyle w:val="Strong"/>
+          <w:color w:val="000000"/>
+        </w:rPr>
+        <w:t>K-Means clustering (from scratch)</w:t>
+      </w:r>
+      <w:r>
+        <w:rPr>
+          <w:rStyle w:val="apple-converted-space"/>
+          <w:color w:val="000000"/>
+        </w:rPr>
+        <w:t> </w:t>
+      </w:r>
+      <w:r>
+        <w:rPr>
+          <w:color w:val="000000"/>
+        </w:rPr>
+        <w:t>achieved an accuracy of</w:t>
+      </w:r>
+      <w:r>
+        <w:rPr>
+          <w:rStyle w:val="apple-converted-space"/>
+          <w:color w:val="000000"/>
+        </w:rPr>
+        <w:t> </w:t>
+      </w:r>
+      <w:r>
+        <w:rPr>
+          <w:rStyle w:val="Strong"/>
+          <w:color w:val="000000"/>
+        </w:rPr>
+        <w:t>91%</w:t>
+      </w:r>
+      <w:r>
+        <w:rPr>
+          <w:color w:val="000000"/>
+        </w:rPr>
+        <w:t>, with a</w:t>
+      </w:r>
+      <w:r>
+        <w:rPr>
+          <w:rStyle w:val="apple-converted-space"/>
+          <w:color w:val="000000"/>
+        </w:rPr>
+        <w:t> </w:t>
+      </w:r>
+      <w:r>
+        <w:rPr>
+          <w:rStyle w:val="Strong"/>
+          <w:color w:val="000000"/>
+        </w:rPr>
+        <w:t>precision</w:t>
+      </w:r>
+      <w:r>
+        <w:rPr>
+          <w:rStyle w:val="apple-converted-space"/>
+          <w:color w:val="000000"/>
+        </w:rPr>
+        <w:t> </w:t>
+      </w:r>
+      <w:r>
+        <w:rPr>
+          <w:color w:val="000000"/>
+        </w:rPr>
+        <w:t>of</w:t>
+      </w:r>
+      <w:r>
+        <w:rPr>
+          <w:rStyle w:val="apple-converted-space"/>
+          <w:color w:val="000000"/>
+        </w:rPr>
+        <w:t> </w:t>
+      </w:r>
+      <w:r>
+        <w:rPr>
+          <w:rStyle w:val="Strong"/>
+          <w:color w:val="000000"/>
+        </w:rPr>
+        <w:t>93%</w:t>
+      </w:r>
+      <w:r>
+        <w:rPr>
+          <w:color w:val="000000"/>
+        </w:rPr>
+        <w:t>,</w:t>
+      </w:r>
+      <w:r>
+        <w:rPr>
+          <w:rStyle w:val="apple-converted-space"/>
+          <w:color w:val="000000"/>
+        </w:rPr>
+        <w:t> </w:t>
+      </w:r>
+      <w:r>
+        <w:rPr>
+          <w:rStyle w:val="Strong"/>
+          <w:color w:val="000000"/>
+        </w:rPr>
+        <w:t>recall</w:t>
+      </w:r>
+      <w:r>
+        <w:rPr>
+          <w:rStyle w:val="apple-converted-space"/>
+          <w:color w:val="000000"/>
+        </w:rPr>
+        <w:t> </w:t>
+      </w:r>
+      <w:r>
+        <w:rPr>
+          <w:color w:val="000000"/>
+        </w:rPr>
+        <w:t>of</w:t>
+      </w:r>
+      <w:r>
+        <w:rPr>
+          <w:rStyle w:val="apple-converted-space"/>
+          <w:color w:val="000000"/>
+        </w:rPr>
+        <w:t> </w:t>
+      </w:r>
+      <w:r>
+        <w:rPr>
+          <w:rStyle w:val="Strong"/>
+          <w:color w:val="000000"/>
+        </w:rPr>
+        <w:t>82%</w:t>
+      </w:r>
+      <w:r>
+        <w:rPr>
+          <w:color w:val="000000"/>
+        </w:rPr>
+        <w:t>, and an</w:t>
+      </w:r>
+      <w:r>
+        <w:rPr>
+          <w:rStyle w:val="apple-converted-space"/>
+          <w:color w:val="000000"/>
+        </w:rPr>
+        <w:t> </w:t>
+      </w:r>
+      <w:r>
+        <w:rPr>
+          <w:rStyle w:val="Strong"/>
+          <w:color w:val="000000"/>
+        </w:rPr>
+        <w:t>F1-score</w:t>
+      </w:r>
+      <w:r>
+        <w:rPr>
+          <w:rStyle w:val="apple-converted-space"/>
+          <w:color w:val="000000"/>
+        </w:rPr>
+        <w:t> </w:t>
+      </w:r>
+      <w:r>
+        <w:rPr>
+          <w:color w:val="000000"/>
+        </w:rPr>
+        <w:t>of</w:t>
+      </w:r>
+      <w:r>
+        <w:rPr>
+          <w:rStyle w:val="apple-converted-space"/>
+          <w:color w:val="000000"/>
+        </w:rPr>
+        <w:t> </w:t>
+      </w:r>
+      <w:r>
+        <w:rPr>
+          <w:rStyle w:val="Strong"/>
+          <w:color w:val="000000"/>
+        </w:rPr>
+        <w:t>87%</w:t>
+      </w:r>
+      <w:r>
+        <w:rPr>
+          <w:rStyle w:val="apple-converted-space"/>
+          <w:color w:val="000000"/>
+        </w:rPr>
+        <w:t> </w:t>
+      </w:r>
+      <w:r>
+        <w:rPr>
+          <w:color w:val="000000"/>
+        </w:rPr>
+        <w:t>on the Breast Cancer dataset. While the overall performance of the clustering algorithm is relatively high, especially in terms of accuracy and precision, it still falls short when compared to supervised learning models like</w:t>
+      </w:r>
+      <w:r>
+        <w:rPr>
+          <w:rStyle w:val="apple-converted-space"/>
+          <w:color w:val="000000"/>
+        </w:rPr>
+        <w:t> </w:t>
+      </w:r>
+      <w:r>
+        <w:rPr>
+          <w:rStyle w:val="Strong"/>
+          <w:color w:val="000000"/>
+        </w:rPr>
+        <w:t>SVM</w:t>
+      </w:r>
+      <w:r>
+        <w:rPr>
+          <w:rStyle w:val="apple-converted-space"/>
+          <w:color w:val="000000"/>
+        </w:rPr>
+        <w:t> </w:t>
+      </w:r>
+      <w:r>
+        <w:rPr>
+          <w:color w:val="000000"/>
+        </w:rPr>
+        <w:t>and</w:t>
+      </w:r>
+      <w:r>
+        <w:rPr>
+          <w:rStyle w:val="apple-converted-space"/>
+          <w:color w:val="000000"/>
+        </w:rPr>
+        <w:t> </w:t>
+      </w:r>
+      <w:r>
+        <w:rPr>
+          <w:rStyle w:val="Strong"/>
+          <w:color w:val="000000"/>
+        </w:rPr>
+        <w:t>Logistic Regression</w:t>
+      </w:r>
+      <w:r>
+        <w:rPr>
+          <w:color w:val="000000"/>
+        </w:rPr>
+        <w:t>. The lower</w:t>
+      </w:r>
+      <w:r>
+        <w:rPr>
+          <w:rStyle w:val="apple-converted-space"/>
+          <w:color w:val="000000"/>
+        </w:rPr>
+        <w:t> </w:t>
+      </w:r>
+      <w:r>
+        <w:rPr>
+          <w:rStyle w:val="Strong"/>
+          <w:color w:val="000000"/>
+        </w:rPr>
+        <w:t>recall</w:t>
+      </w:r>
+      <w:r>
+        <w:rPr>
+          <w:rStyle w:val="apple-converted-space"/>
+          <w:color w:val="000000"/>
+        </w:rPr>
+        <w:t> </w:t>
+      </w:r>
+      <w:r>
+        <w:rPr>
+          <w:color w:val="000000"/>
+        </w:rPr>
+        <w:t>of 82% indicates that the K-Means algorithm missed some malignant cases, which is critical in medical applications where identifying malignant tumors is of utmost importance.</w:t>
+      </w:r>
+    </w:p>
+    <w:p>
+      <w:pPr>
+        <w:pStyle w:val="NormalWeb"/>
+        <w:rPr>
+          <w:color w:val="000000"/>
+        </w:rPr>
+      </w:pPr>
+      <w:r>
+        <w:rPr>
+          <w:color w:val="000000"/>
+        </w:rPr>
+        <w:t>The high precision, however, shows that when K-Means does predict a malignant tumor, it is highly likely to be correct. The balance between precision and recall, as captured by the</w:t>
+      </w:r>
+      <w:r>
+        <w:rPr>
+          <w:rStyle w:val="apple-converted-space"/>
+          <w:color w:val="000000"/>
+        </w:rPr>
+        <w:t> </w:t>
+      </w:r>
+      <w:r>
+        <w:rPr>
+          <w:rStyle w:val="Strong"/>
+          <w:color w:val="000000"/>
+        </w:rPr>
+        <w:t>F1-</w:t>
+      </w:r>
+      <w:r>
+        <w:rPr>
+          <w:rStyle w:val="Strong"/>
+          <w:color w:val="000000"/>
+        </w:rPr>
+        <w:lastRenderedPageBreak/>
+        <w:t>score</w:t>
+      </w:r>
+      <w:r>
+        <w:rPr>
+          <w:rStyle w:val="apple-converted-space"/>
+          <w:color w:val="000000"/>
+        </w:rPr>
+        <w:t> </w:t>
+      </w:r>
+      <w:r>
+        <w:rPr>
+          <w:color w:val="000000"/>
+        </w:rPr>
+        <w:t>of</w:t>
+      </w:r>
+      <w:r>
+        <w:rPr>
+          <w:rStyle w:val="apple-converted-space"/>
+          <w:color w:val="000000"/>
+        </w:rPr>
+        <w:t> </w:t>
+      </w:r>
+      <w:r>
+        <w:rPr>
+          <w:rStyle w:val="Strong"/>
+          <w:color w:val="000000"/>
+        </w:rPr>
+        <w:t>87%</w:t>
+      </w:r>
+      <w:r>
+        <w:rPr>
+          <w:color w:val="000000"/>
+        </w:rPr>
+        <w:t>, demonstrates that K-Means clustering can reasonably group the data into two clusters but may struggle to capture all malignant cases effectively.</w:t>
+      </w:r>
+    </w:p>
+    <w:p>
+      <w:pPr>
+        <w:pStyle w:val="NormalWeb"/>
+        <w:rPr>
+          <w:color w:val="000000"/>
+        </w:rPr>
+      </w:pPr>
+      <w:r>
+        <w:rPr>
+          <w:color w:val="000000"/>
+        </w:rPr>
+        <w:t>Compared to supervised models like</w:t>
+      </w:r>
+      <w:r>
+        <w:rPr>
+          <w:rStyle w:val="apple-converted-space"/>
+          <w:color w:val="000000"/>
+        </w:rPr>
+        <w:t> </w:t>
+      </w:r>
+      <w:r>
+        <w:rPr>
+          <w:rStyle w:val="Strong"/>
+          <w:color w:val="000000"/>
+        </w:rPr>
+        <w:t>SVM</w:t>
+      </w:r>
+      <w:r>
+        <w:rPr>
+          <w:rStyle w:val="apple-converted-space"/>
+          <w:color w:val="000000"/>
+        </w:rPr>
+        <w:t> </w:t>
+      </w:r>
+      <w:r>
+        <w:rPr>
+          <w:color w:val="000000"/>
+        </w:rPr>
+        <w:t>(which had higher accuracy and recall), K-Means is less effective because it does not have access to class labels during training. Supervised models benefit from this labeled information, which allows them to learn a more accurate decision boundary, whereas K-Means relies solely on the inherent structure of the data, which can lead to less optimal cluster separation, especially when dealing with complex datasets like this one.</w:t>
+      </w:r>
+    </w:p>
+    <w:p>
+      <w:pPr>
+        <w:pStyle w:val="NormalWeb"/>
+        <w:rPr>
+          <w:color w:val="000000"/>
+        </w:rPr>
+      </w:pPr>
+      <w:r>
+        <w:rPr>
+          <w:color w:val="000000"/>
+        </w:rPr>
+        <w:t>In summary, while</w:t>
+      </w:r>
+      <w:r>
+        <w:rPr>
+          <w:rStyle w:val="apple-converted-space"/>
+          <w:color w:val="000000"/>
+        </w:rPr>
+        <w:t> </w:t>
+      </w:r>
+      <w:r>
+        <w:rPr>
+          <w:rStyle w:val="Strong"/>
+          <w:color w:val="000000"/>
+        </w:rPr>
+        <w:t>K-Means clustering</w:t>
+      </w:r>
+      <w:r>
+        <w:rPr>
+          <w:rStyle w:val="apple-converted-space"/>
+          <w:color w:val="000000"/>
+        </w:rPr>
+        <w:t> </w:t>
+      </w:r>
+      <w:r>
+        <w:rPr>
+          <w:color w:val="000000"/>
+        </w:rPr>
+        <w:t>can provide reasonable classification in an unsupervised setting, it cannot match the performance of supervised models in terms of recall and overall reliability, particularly for critical tasks like breast cancer detection.</w:t>
+      </w:r>
+    </w:p>
+    <w:p/>
     <w:sectPr>
       <w:pgSz w:w="12240" w:h="15840"/>
       <w:pgMar w:top="1440" w:right="1440" w:bottom="1440" w:left="1440" w:header="720" w:footer="720" w:gutter="0"/>
@@ -1039,6 +1511,20 @@
       <w:szCs w:val="52"/>
     </w:rPr>
   </w:style>
+  <w:style w:type="paragraph" w:styleId="NormalWeb">
+    <w:name w:val="Normal (Web)"/>
+    <w:basedOn w:val="Normal"/>
+    <w:uiPriority w:val="99"/>
+    <w:semiHidden/>
+    <w:unhideWhenUsed/>
+    <w:rsid w:val="00252947"/>
+    <w:pPr>
+      <w:spacing w:before="100" w:beforeAutospacing="1" w:after="100" w:afterAutospacing="1"/>
+    </w:pPr>
+    <w:rPr>
+      <w:rFonts w:ascii="Times New Roman" w:eastAsia="Times New Roman" w:hAnsi="Times New Roman" w:cs="Times New Roman"/>
+    </w:rPr>
+  </w:style>
 </w:styles>
 </file>
 

</xml_diff>